<commit_message>
Making correction factor of a cube
</commit_message>
<xml_diff>
--- a/ANN Model/Interpolation report.docx
+++ b/ANN Model/Interpolation report.docx
@@ -15,23 +15,7 @@
           <w:sz w:val="40"/>
           <w:szCs w:val="40"/>
         </w:rPr>
-        <w:t xml:space="preserve">Method </w:t>
-      </w:r>
-      <w:proofErr w:type="gramStart"/>
-      <w:r>
-        <w:rPr>
-          <w:sz w:val="40"/>
-          <w:szCs w:val="40"/>
-        </w:rPr>
-        <w:t>1 :</w:t>
-      </w:r>
-      <w:proofErr w:type="gramEnd"/>
-      <w:r>
-        <w:rPr>
-          <w:sz w:val="40"/>
-          <w:szCs w:val="40"/>
-        </w:rPr>
-        <w:t>-</w:t>
+        <w:t>Method 1 :-</w:t>
       </w:r>
     </w:p>
     <w:p>
@@ -61,7 +45,21 @@
           <w:sz w:val="40"/>
           <w:szCs w:val="40"/>
         </w:rPr>
-        <w:t xml:space="preserve">ampling </w:t>
+        <w:t>ampling</w:t>
+      </w:r>
+      <w:r>
+        <w:rPr>
+          <w:sz w:val="40"/>
+          <w:szCs w:val="40"/>
+        </w:rPr>
+        <w:t xml:space="preserve"> the 3d</w:t>
+      </w:r>
+      <w:r>
+        <w:rPr>
+          <w:sz w:val="40"/>
+          <w:szCs w:val="40"/>
+        </w:rPr>
+        <w:t xml:space="preserve"> </w:t>
       </w:r>
       <w:r>
         <w:rPr>
@@ -117,7 +115,21 @@
           <w:sz w:val="40"/>
           <w:szCs w:val="40"/>
         </w:rPr>
-        <w:t xml:space="preserve"> that is 347755 </w:t>
+        <w:t xml:space="preserve"> that is 34775</w:t>
+      </w:r>
+      <w:r>
+        <w:rPr>
+          <w:sz w:val="40"/>
+          <w:szCs w:val="40"/>
+        </w:rPr>
+        <w:t>4</w:t>
+      </w:r>
+      <w:r>
+        <w:rPr>
+          <w:sz w:val="40"/>
+          <w:szCs w:val="40"/>
+        </w:rPr>
+        <w:t xml:space="preserve"> </w:t>
       </w:r>
       <w:r>
         <w:rPr>
@@ -131,7 +143,21 @@
           <w:sz w:val="40"/>
           <w:szCs w:val="40"/>
         </w:rPr>
-        <w:t xml:space="preserve"> by using IDW interpolation then plotting the graph side by side</w:t>
+        <w:t xml:space="preserve"> by using IDW</w:t>
+      </w:r>
+      <w:r>
+        <w:rPr>
+          <w:sz w:val="40"/>
+          <w:szCs w:val="40"/>
+        </w:rPr>
+        <w:t xml:space="preserve"> (Inverse Distance Weighting)</w:t>
+      </w:r>
+      <w:r>
+        <w:rPr>
+          <w:sz w:val="40"/>
+          <w:szCs w:val="40"/>
+        </w:rPr>
+        <w:t xml:space="preserve"> interpolation then plotting the graph side by side</w:t>
       </w:r>
       <w:r>
         <w:rPr>
@@ -218,23 +244,7 @@
           <w:sz w:val="40"/>
           <w:szCs w:val="40"/>
         </w:rPr>
-        <w:t xml:space="preserve">Method </w:t>
-      </w:r>
-      <w:proofErr w:type="gramStart"/>
-      <w:r>
-        <w:rPr>
-          <w:sz w:val="40"/>
-          <w:szCs w:val="40"/>
-        </w:rPr>
-        <w:t>2 :</w:t>
-      </w:r>
-      <w:proofErr w:type="gramEnd"/>
-      <w:r>
-        <w:rPr>
-          <w:sz w:val="40"/>
-          <w:szCs w:val="40"/>
-        </w:rPr>
-        <w:t>-</w:t>
+        <w:t>Method 2 :-</w:t>
       </w:r>
     </w:p>
     <w:p>
@@ -250,7 +260,35 @@
           <w:sz w:val="40"/>
           <w:szCs w:val="40"/>
         </w:rPr>
-        <w:t>Using K-Means classifier with grouping and cluster, down-sampling the 2d data points i.e. 347755 points to match the number of 3d data points i.e. 4799 indexes and then plotting the graph. For this, using K-Means classifier time taken is around 30 minutes.</w:t>
+        <w:t>Using K-Means classifier with grouping and cluster, down-sampling the 2d data points i.e. 34775</w:t>
+      </w:r>
+      <w:r>
+        <w:rPr>
+          <w:sz w:val="40"/>
+          <w:szCs w:val="40"/>
+        </w:rPr>
+        <w:t>4</w:t>
+      </w:r>
+      <w:r>
+        <w:rPr>
+          <w:sz w:val="40"/>
+          <w:szCs w:val="40"/>
+        </w:rPr>
+        <w:t xml:space="preserve"> points to match the number of 3d data points i.e. 479</w:t>
+      </w:r>
+      <w:r>
+        <w:rPr>
+          <w:sz w:val="40"/>
+          <w:szCs w:val="40"/>
+        </w:rPr>
+        <w:t>8</w:t>
+      </w:r>
+      <w:r>
+        <w:rPr>
+          <w:sz w:val="40"/>
+          <w:szCs w:val="40"/>
+        </w:rPr>
+        <w:t xml:space="preserve"> indexes and then plotting the graph. For this, using K-Means classifier time taken is around 30 minutes.</w:t>
       </w:r>
     </w:p>
     <w:p>
@@ -323,7 +361,56 @@
           <w:sz w:val="40"/>
           <w:szCs w:val="40"/>
         </w:rPr>
-        <w:t>The 3d data points look like this due to non-uniform spacing and points while due to huge number of data points the 2d data points became uniform in spacing.</w:t>
+        <w:t>The 3d data points look like this</w:t>
+      </w:r>
+      <w:r>
+        <w:rPr>
+          <w:sz w:val="40"/>
+          <w:szCs w:val="40"/>
+        </w:rPr>
+        <w:t xml:space="preserve"> (above fig.)</w:t>
+      </w:r>
+      <w:r>
+        <w:rPr>
+          <w:sz w:val="40"/>
+          <w:szCs w:val="40"/>
+        </w:rPr>
+        <w:t xml:space="preserve"> due to non-uniform spacing </w:t>
+      </w:r>
+      <w:r>
+        <w:rPr>
+          <w:sz w:val="40"/>
+          <w:szCs w:val="40"/>
+        </w:rPr>
+        <w:t>of</w:t>
+      </w:r>
+      <w:r>
+        <w:rPr>
+          <w:sz w:val="40"/>
+          <w:szCs w:val="40"/>
+        </w:rPr>
+        <w:t xml:space="preserve"> points </w:t>
+      </w:r>
+      <w:r>
+        <w:rPr>
+          <w:sz w:val="40"/>
+          <w:szCs w:val="40"/>
+        </w:rPr>
+        <w:t>and</w:t>
+      </w:r>
+      <w:r>
+        <w:rPr>
+          <w:sz w:val="40"/>
+          <w:szCs w:val="40"/>
+        </w:rPr>
+        <w:t xml:space="preserve"> thus</w:t>
+      </w:r>
+      <w:r>
+        <w:rPr>
+          <w:sz w:val="40"/>
+          <w:szCs w:val="40"/>
+        </w:rPr>
+        <w:t xml:space="preserve"> due to huge number of data points the 2d data points became uniform in spacing.</w:t>
       </w:r>
     </w:p>
     <w:p>
@@ -339,23 +426,35 @@
           <w:sz w:val="40"/>
           <w:szCs w:val="40"/>
         </w:rPr>
-        <w:t xml:space="preserve">I have </w:t>
-      </w:r>
-      <w:proofErr w:type="spellStart"/>
-      <w:r>
-        <w:rPr>
-          <w:sz w:val="40"/>
-          <w:szCs w:val="40"/>
-        </w:rPr>
-        <w:t>over come</w:t>
-      </w:r>
-      <w:proofErr w:type="spellEnd"/>
-      <w:r>
-        <w:rPr>
-          <w:sz w:val="40"/>
-          <w:szCs w:val="40"/>
-        </w:rPr>
-        <w:t xml:space="preserve"> this by using IDW again on 3d data points to match the x and y coordinates of down-sampled 2d data points that is 3799 indexes. After that following graph has been obtained.</w:t>
+        <w:t xml:space="preserve">I have over come this by using IDW again on 3d data points to match the x and y coordinates of down-sampled 2d data points that is </w:t>
+      </w:r>
+      <w:r>
+        <w:rPr>
+          <w:sz w:val="40"/>
+          <w:szCs w:val="40"/>
+        </w:rPr>
+        <w:t>4</w:t>
+      </w:r>
+      <w:r>
+        <w:rPr>
+          <w:sz w:val="40"/>
+          <w:szCs w:val="40"/>
+        </w:rPr>
+        <w:t>79</w:t>
+      </w:r>
+      <w:r>
+        <w:rPr>
+          <w:sz w:val="40"/>
+          <w:szCs w:val="40"/>
+        </w:rPr>
+        <w:t>8</w:t>
+      </w:r>
+      <w:r>
+        <w:rPr>
+          <w:sz w:val="40"/>
+          <w:szCs w:val="40"/>
+        </w:rPr>
+        <w:t xml:space="preserve"> indexes. After that following graph has been obtained.</w:t>
       </w:r>
     </w:p>
     <w:p>

</xml_diff>